<commit_message>
unbothered, moisturized, happy, in my lane, focused, flourishing
</commit_message>
<xml_diff>
--- a/ejercicio2/tarea3/Ejercicio2-Tarea3.docx
+++ b/ejercicio2/tarea3/Ejercicio2-Tarea3.docx
@@ -628,7 +628,16 @@
                                         <w:sz w:val="64"/>
                                         <w:szCs w:val="64"/>
                                       </w:rPr>
-                                      <w:t>Ejercicio 2 tarea 1</w:t>
+                                      <w:t xml:space="preserve">Ejercicio 2 tarea </w:t>
+                                    </w:r>
+                                    <w:r>
+                                      <w:rPr>
+                                        <w:caps/>
+                                        <w:color w:val="4472C4" w:themeColor="accent1"/>
+                                        <w:sz w:val="64"/>
+                                        <w:szCs w:val="64"/>
+                                      </w:rPr>
+                                      <w:t>3</w:t>
                                     </w:r>
                                   </w:sdtContent>
                                 </w:sdt>
@@ -655,7 +664,11 @@
               </mc:Choice>
               <mc:Fallback>
                 <w:pict>
-                  <v:shape w14:anchorId="392556E9" id="Cuadro de texto 154" o:spid="_x0000_s1027" type="#_x0000_t202" style="position:absolute;margin-left:0;margin-top:0;width:8in;height:286.5pt;z-index:251659264;visibility:visible;mso-wrap-style:square;mso-width-percent:941;mso-height-percent:363;mso-top-percent:300;mso-wrap-distance-left:9pt;mso-wrap-distance-top:0;mso-wrap-distance-right:9pt;mso-wrap-distance-bottom:0;mso-position-horizontal:center;mso-position-horizontal-relative:page;mso-position-vertical-relative:page;mso-width-percent:941;mso-height-percent:363;mso-top-percent:300;mso-width-relative:page;mso-height-relative:page;v-text-anchor:bottom" o:gfxdata="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" filled="f" stroked="f" strokeweight=".5pt">
+                  <v:shapetype w14:anchorId="392556E9" id="_x0000_t202" coordsize="21600,21600" o:spt="202" path="m,l,21600r21600,l21600,xe">
+                    <v:stroke joinstyle="miter"/>
+                    <v:path gradientshapeok="t" o:connecttype="rect"/>
+                  </v:shapetype>
+                  <v:shape id="Cuadro de texto 154" o:spid="_x0000_s1027" type="#_x0000_t202" style="position:absolute;margin-left:0;margin-top:0;width:8in;height:286.5pt;z-index:251659264;visibility:visible;mso-wrap-style:square;mso-width-percent:941;mso-height-percent:363;mso-top-percent:300;mso-wrap-distance-left:9pt;mso-wrap-distance-top:0;mso-wrap-distance-right:9pt;mso-wrap-distance-bottom:0;mso-position-horizontal:center;mso-position-horizontal-relative:page;mso-position-vertical-relative:page;mso-width-percent:941;mso-height-percent:363;mso-top-percent:300;mso-width-relative:page;mso-height-relative:page;v-text-anchor:bottom" o:gfxdata="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" filled="f" stroked="f" strokeweight=".5pt">
                     <v:textbox inset="126pt,0,54pt,0">
                       <w:txbxContent>
                         <w:p>
@@ -695,7 +708,16 @@
                                   <w:sz w:val="64"/>
                                   <w:szCs w:val="64"/>
                                 </w:rPr>
-                                <w:t>Ejercicio 2 tarea 1</w:t>
+                                <w:t xml:space="preserve">Ejercicio 2 tarea </w:t>
+                              </w:r>
+                              <w:r>
+                                <w:rPr>
+                                  <w:caps/>
+                                  <w:color w:val="4472C4" w:themeColor="accent1"/>
+                                  <w:sz w:val="64"/>
+                                  <w:szCs w:val="64"/>
+                                </w:rPr>
+                                <w:t>3</w:t>
                               </w:r>
                             </w:sdtContent>
                           </w:sdt>
@@ -871,13 +893,39 @@
         <w:rPr>
           <w:lang w:val="es-ES"/>
         </w:rPr>
-        <w:t xml:space="preserve"> .\xml2html.py”. (Asegurarse de que se esta ejecutando desde la misma carpeta). Después de esto el programa nos preguntará que archivo deseamos </w:t>
+        <w:t xml:space="preserve"> .\xml2</w:t>
+      </w:r>
+      <w:r>
+        <w:rPr>
+          <w:lang w:val="es-ES"/>
+        </w:rPr>
+        <w:t>svg</w:t>
+      </w:r>
+      <w:r>
+        <w:rPr>
+          <w:lang w:val="es-ES"/>
+        </w:rPr>
+        <w:t xml:space="preserve">.py”. (Asegurarse de que se </w:t>
       </w:r>
       <w:proofErr w:type="spellStart"/>
       <w:r>
         <w:rPr>
           <w:lang w:val="es-ES"/>
         </w:rPr>
+        <w:t>esta</w:t>
+      </w:r>
+      <w:proofErr w:type="spellEnd"/>
+      <w:r>
+        <w:rPr>
+          <w:lang w:val="es-ES"/>
+        </w:rPr>
+        <w:t xml:space="preserve"> ejecutando desde la misma carpeta). Después de esto el programa nos preguntará que archivo deseamos </w:t>
+      </w:r>
+      <w:proofErr w:type="spellStart"/>
+      <w:r>
+        <w:rPr>
+          <w:lang w:val="es-ES"/>
+        </w:rPr>
         <w:t>parsear</w:t>
       </w:r>
       <w:proofErr w:type="spellEnd"/>
@@ -885,7 +933,35 @@
         <w:rPr>
           <w:lang w:val="es-ES"/>
         </w:rPr>
-        <w:t>, a lo cual pondremos la ruta al archivo deseado (mejor si esta dentro de la misma carpeta). Esta seria la traza de ejecución del programa.</w:t>
+        <w:t xml:space="preserve">, a lo cual pondremos la ruta al archivo deseado (mejor si </w:t>
+      </w:r>
+      <w:proofErr w:type="spellStart"/>
+      <w:r>
+        <w:rPr>
+          <w:lang w:val="es-ES"/>
+        </w:rPr>
+        <w:t>esta</w:t>
+      </w:r>
+      <w:proofErr w:type="spellEnd"/>
+      <w:r>
+        <w:rPr>
+          <w:lang w:val="es-ES"/>
+        </w:rPr>
+        <w:t xml:space="preserve"> dentro de la misma carpeta). Esta </w:t>
+      </w:r>
+      <w:proofErr w:type="spellStart"/>
+      <w:r>
+        <w:rPr>
+          <w:lang w:val="es-ES"/>
+        </w:rPr>
+        <w:t>seria</w:t>
+      </w:r>
+      <w:proofErr w:type="spellEnd"/>
+      <w:r>
+        <w:rPr>
+          <w:lang w:val="es-ES"/>
+        </w:rPr>
+        <w:t xml:space="preserve"> la traza de ejecución del programa.</w:t>
       </w:r>
     </w:p>
     <w:p>
@@ -896,12 +972,13 @@
       </w:pPr>
       <w:r>
         <w:rPr>
+          <w:noProof/>
           <w:lang w:val="es-ES"/>
         </w:rPr>
         <w:drawing>
-          <wp:inline distT="0" distB="0" distL="0" distR="0" wp14:anchorId="5948908E" wp14:editId="1FDAD78B">
-            <wp:extent cx="5400040" cy="510540"/>
-            <wp:effectExtent l="0" t="0" r="0" b="3810"/>
+          <wp:inline distT="0" distB="0" distL="0" distR="0" wp14:anchorId="18AD092A" wp14:editId="322FEA50">
+            <wp:extent cx="5400040" cy="460375"/>
+            <wp:effectExtent l="0" t="0" r="0" b="0"/>
             <wp:docPr id="1" name="Imagen 1"/>
             <wp:cNvGraphicFramePr>
               <a:graphicFrameLocks xmlns:a="http://schemas.openxmlformats.org/drawingml/2006/main" noChangeAspect="1"/>
@@ -922,7 +999,7 @@
                   <pic:spPr>
                     <a:xfrm>
                       <a:off x="0" y="0"/>
-                      <a:ext cx="5400040" cy="510540"/>
+                      <a:ext cx="5400040" cy="460375"/>
                     </a:xfrm>
                     <a:prstGeom prst="rect">
                       <a:avLst/>
@@ -945,7 +1022,35 @@
         <w:rPr>
           <w:lang w:val="es-ES"/>
         </w:rPr>
-        <w:t>Con esto se nos generaría un archivo html5 válido llamado redsocial.html</w:t>
+        <w:t xml:space="preserve">Esto nos generaría un archivo </w:t>
+      </w:r>
+      <w:proofErr w:type="spellStart"/>
+      <w:r>
+        <w:rPr>
+          <w:lang w:val="es-ES"/>
+        </w:rPr>
+        <w:t>svg</w:t>
+      </w:r>
+      <w:proofErr w:type="spellEnd"/>
+      <w:r>
+        <w:rPr>
+          <w:lang w:val="es-ES"/>
+        </w:rPr>
+        <w:t xml:space="preserve"> con el nombre </w:t>
+      </w:r>
+      <w:proofErr w:type="spellStart"/>
+      <w:r>
+        <w:rPr>
+          <w:lang w:val="es-ES"/>
+        </w:rPr>
+        <w:t>redsocial.svg</w:t>
+      </w:r>
+      <w:proofErr w:type="spellEnd"/>
+      <w:r>
+        <w:rPr>
+          <w:lang w:val="es-ES"/>
+        </w:rPr>
+        <w:t xml:space="preserve"> el cual se vería así.</w:t>
       </w:r>
     </w:p>
     <w:p>
@@ -956,13 +1061,14 @@
       </w:pPr>
       <w:r>
         <w:rPr>
+          <w:noProof/>
           <w:lang w:val="es-ES"/>
         </w:rPr>
         <w:drawing>
-          <wp:inline distT="0" distB="0" distL="0" distR="0" wp14:anchorId="7E17EB0F" wp14:editId="4DE9B859">
-            <wp:extent cx="5400040" cy="2537460"/>
+          <wp:inline distT="0" distB="0" distL="0" distR="0" wp14:anchorId="3E252AC5" wp14:editId="54697136">
+            <wp:extent cx="5400040" cy="2903855"/>
             <wp:effectExtent l="0" t="0" r="0" b="0"/>
-            <wp:docPr id="2" name="Imagen 2" descr="Interfaz de usuario gráfica, Texto, Aplicación, Correo electrónico&#10;&#10;Descripción generada automáticamente"/>
+            <wp:docPr id="8" name="Imagen 8" descr="Interfaz de usuario gráfica, Texto&#10;&#10;Descripción generada automáticamente"/>
             <wp:cNvGraphicFramePr>
               <a:graphicFrameLocks xmlns:a="http://schemas.openxmlformats.org/drawingml/2006/main" noChangeAspect="1"/>
             </wp:cNvGraphicFramePr>
@@ -970,167 +1076,11 @@
               <a:graphicData uri="http://schemas.openxmlformats.org/drawingml/2006/picture">
                 <pic:pic xmlns:pic="http://schemas.openxmlformats.org/drawingml/2006/picture">
                   <pic:nvPicPr>
-                    <pic:cNvPr id="2" name="Imagen 2" descr="Interfaz de usuario gráfica, Texto, Aplicación, Correo electrónico&#10;&#10;Descripción generada automáticamente"/>
+                    <pic:cNvPr id="8" name="Imagen 8" descr="Interfaz de usuario gráfica, Texto&#10;&#10;Descripción generada automáticamente"/>
                     <pic:cNvPicPr/>
                   </pic:nvPicPr>
                   <pic:blipFill>
                     <a:blip r:embed="rId8"/>
-                    <a:stretch>
-                      <a:fillRect/>
-                    </a:stretch>
-                  </pic:blipFill>
-                  <pic:spPr>
-                    <a:xfrm>
-                      <a:off x="0" y="0"/>
-                      <a:ext cx="5400040" cy="2537460"/>
-                    </a:xfrm>
-                    <a:prstGeom prst="rect">
-                      <a:avLst/>
-                    </a:prstGeom>
-                  </pic:spPr>
-                </pic:pic>
-              </a:graphicData>
-            </a:graphic>
-          </wp:inline>
-        </w:drawing>
-      </w:r>
-    </w:p>
-    <w:p>
-      <w:pPr>
-        <w:rPr>
-          <w:lang w:val="es-ES"/>
-        </w:rPr>
-      </w:pPr>
-      <w:r>
-        <w:rPr>
-          <w:lang w:val="es-ES"/>
-        </w:rPr>
-        <w:t xml:space="preserve">La </w:t>
-      </w:r>
-      <w:proofErr w:type="spellStart"/>
-      <w:r>
-        <w:rPr>
-          <w:lang w:val="es-ES"/>
-        </w:rPr>
-        <w:t>css</w:t>
-      </w:r>
-      <w:proofErr w:type="spellEnd"/>
-      <w:r>
-        <w:rPr>
-          <w:lang w:val="es-ES"/>
-        </w:rPr>
-        <w:t xml:space="preserve"> proporcionada también es válida pero no es posible cambiarla de manera dinámica, por lo que se tendría que modificar el script o cambiar los contenidos de la hoja de estilo.</w:t>
-      </w:r>
-    </w:p>
-    <w:p>
-      <w:pPr>
-        <w:rPr>
-          <w:lang w:val="es-ES"/>
-        </w:rPr>
-      </w:pPr>
-      <w:r>
-        <w:rPr>
-          <w:lang w:val="es-ES"/>
-        </w:rPr>
-        <w:drawing>
-          <wp:inline distT="0" distB="0" distL="0" distR="0" wp14:anchorId="72C769E1" wp14:editId="3D4E6BBC">
-            <wp:extent cx="5400040" cy="1501775"/>
-            <wp:effectExtent l="0" t="0" r="0" b="3175"/>
-            <wp:docPr id="3" name="Imagen 3" descr="Interfaz de usuario gráfica, Aplicación&#10;&#10;Descripción generada automáticamente"/>
-            <wp:cNvGraphicFramePr>
-              <a:graphicFrameLocks xmlns:a="http://schemas.openxmlformats.org/drawingml/2006/main" noChangeAspect="1"/>
-            </wp:cNvGraphicFramePr>
-            <a:graphic xmlns:a="http://schemas.openxmlformats.org/drawingml/2006/main">
-              <a:graphicData uri="http://schemas.openxmlformats.org/drawingml/2006/picture">
-                <pic:pic xmlns:pic="http://schemas.openxmlformats.org/drawingml/2006/picture">
-                  <pic:nvPicPr>
-                    <pic:cNvPr id="3" name="Imagen 3" descr="Interfaz de usuario gráfica, Aplicación&#10;&#10;Descripción generada automáticamente"/>
-                    <pic:cNvPicPr/>
-                  </pic:nvPicPr>
-                  <pic:blipFill>
-                    <a:blip r:embed="rId9"/>
-                    <a:stretch>
-                      <a:fillRect/>
-                    </a:stretch>
-                  </pic:blipFill>
-                  <pic:spPr>
-                    <a:xfrm>
-                      <a:off x="0" y="0"/>
-                      <a:ext cx="5400040" cy="1501775"/>
-                    </a:xfrm>
-                    <a:prstGeom prst="rect">
-                      <a:avLst/>
-                    </a:prstGeom>
-                  </pic:spPr>
-                </pic:pic>
-              </a:graphicData>
-            </a:graphic>
-          </wp:inline>
-        </w:drawing>
-      </w:r>
-    </w:p>
-    <w:p>
-      <w:pPr>
-        <w:rPr>
-          <w:lang w:val="es-ES"/>
-        </w:rPr>
-      </w:pPr>
-    </w:p>
-    <w:p>
-      <w:pPr>
-        <w:rPr>
-          <w:lang w:val="es-ES"/>
-        </w:rPr>
-      </w:pPr>
-    </w:p>
-    <w:p>
-      <w:pPr>
-        <w:rPr>
-          <w:lang w:val="es-ES"/>
-        </w:rPr>
-      </w:pPr>
-    </w:p>
-    <w:p>
-      <w:pPr>
-        <w:rPr>
-          <w:lang w:val="es-ES"/>
-        </w:rPr>
-      </w:pPr>
-      <w:r>
-        <w:rPr>
-          <w:lang w:val="es-ES"/>
-        </w:rPr>
-        <w:lastRenderedPageBreak/>
-        <w:t>La “pagina” web resultante de esto también es accesible, y adaptable para móviles.</w:t>
-      </w:r>
-    </w:p>
-    <w:p>
-      <w:pPr>
-        <w:rPr>
-          <w:lang w:val="es-ES"/>
-        </w:rPr>
-      </w:pPr>
-      <w:r>
-        <w:rPr>
-          <w:lang w:val="es-ES"/>
-        </w:rPr>
-        <w:drawing>
-          <wp:inline distT="0" distB="0" distL="0" distR="0" wp14:anchorId="3A80BA76" wp14:editId="3A664A0F">
-            <wp:extent cx="5400040" cy="2903855"/>
-            <wp:effectExtent l="0" t="0" r="0" b="0"/>
-            <wp:docPr id="7" name="Imagen 7" descr="Una captura de pantalla de una red social&#10;&#10;Descripción generada automáticamente"/>
-            <wp:cNvGraphicFramePr>
-              <a:graphicFrameLocks xmlns:a="http://schemas.openxmlformats.org/drawingml/2006/main" noChangeAspect="1"/>
-            </wp:cNvGraphicFramePr>
-            <a:graphic xmlns:a="http://schemas.openxmlformats.org/drawingml/2006/main">
-              <a:graphicData uri="http://schemas.openxmlformats.org/drawingml/2006/picture">
-                <pic:pic xmlns:pic="http://schemas.openxmlformats.org/drawingml/2006/picture">
-                  <pic:nvPicPr>
-                    <pic:cNvPr id="7" name="Imagen 7" descr="Una captura de pantalla de una red social&#10;&#10;Descripción generada automáticamente"/>
-                    <pic:cNvPicPr/>
-                  </pic:nvPicPr>
-                  <pic:blipFill>
-                    <a:blip r:embed="rId10"/>
                     <a:stretch>
                       <a:fillRect/>
                     </a:stretch>
@@ -1150,155 +1100,6 @@
           </wp:inline>
         </w:drawing>
       </w:r>
-    </w:p>
-    <w:p>
-      <w:pPr>
-        <w:rPr>
-          <w:lang w:val="es-ES"/>
-        </w:rPr>
-      </w:pPr>
-      <w:r>
-        <w:rPr>
-          <w:lang w:val="es-ES"/>
-        </w:rPr>
-        <w:drawing>
-          <wp:inline distT="0" distB="0" distL="0" distR="0" wp14:anchorId="51902098" wp14:editId="5EE1AB1F">
-            <wp:extent cx="5400040" cy="2903855"/>
-            <wp:effectExtent l="0" t="0" r="0" b="0"/>
-            <wp:docPr id="6" name="Imagen 6" descr="Interfaz de usuario gráfica, Correo electrónico, Sitio web&#10;&#10;Descripción generada automáticamente"/>
-            <wp:cNvGraphicFramePr>
-              <a:graphicFrameLocks xmlns:a="http://schemas.openxmlformats.org/drawingml/2006/main" noChangeAspect="1"/>
-            </wp:cNvGraphicFramePr>
-            <a:graphic xmlns:a="http://schemas.openxmlformats.org/drawingml/2006/main">
-              <a:graphicData uri="http://schemas.openxmlformats.org/drawingml/2006/picture">
-                <pic:pic xmlns:pic="http://schemas.openxmlformats.org/drawingml/2006/picture">
-                  <pic:nvPicPr>
-                    <pic:cNvPr id="6" name="Imagen 6" descr="Interfaz de usuario gráfica, Correo electrónico, Sitio web&#10;&#10;Descripción generada automáticamente"/>
-                    <pic:cNvPicPr/>
-                  </pic:nvPicPr>
-                  <pic:blipFill>
-                    <a:blip r:embed="rId11"/>
-                    <a:stretch>
-                      <a:fillRect/>
-                    </a:stretch>
-                  </pic:blipFill>
-                  <pic:spPr>
-                    <a:xfrm>
-                      <a:off x="0" y="0"/>
-                      <a:ext cx="5400040" cy="2903855"/>
-                    </a:xfrm>
-                    <a:prstGeom prst="rect">
-                      <a:avLst/>
-                    </a:prstGeom>
-                  </pic:spPr>
-                </pic:pic>
-              </a:graphicData>
-            </a:graphic>
-          </wp:inline>
-        </w:drawing>
-      </w:r>
-    </w:p>
-    <w:p>
-      <w:pPr>
-        <w:rPr>
-          <w:lang w:val="es-ES"/>
-        </w:rPr>
-      </w:pPr>
-      <w:r>
-        <w:rPr>
-          <w:lang w:val="es-ES"/>
-        </w:rPr>
-        <w:lastRenderedPageBreak/>
-        <w:drawing>
-          <wp:inline distT="0" distB="0" distL="0" distR="0" wp14:anchorId="49086CFA" wp14:editId="343A64E9">
-            <wp:extent cx="5400040" cy="2903855"/>
-            <wp:effectExtent l="0" t="0" r="0" b="0"/>
-            <wp:docPr id="5" name="Imagen 5" descr="Captura de pantalla de un celular&#10;&#10;Descripción generada automáticamente"/>
-            <wp:cNvGraphicFramePr>
-              <a:graphicFrameLocks xmlns:a="http://schemas.openxmlformats.org/drawingml/2006/main" noChangeAspect="1"/>
-            </wp:cNvGraphicFramePr>
-            <a:graphic xmlns:a="http://schemas.openxmlformats.org/drawingml/2006/main">
-              <a:graphicData uri="http://schemas.openxmlformats.org/drawingml/2006/picture">
-                <pic:pic xmlns:pic="http://schemas.openxmlformats.org/drawingml/2006/picture">
-                  <pic:nvPicPr>
-                    <pic:cNvPr id="5" name="Imagen 5" descr="Captura de pantalla de un celular&#10;&#10;Descripción generada automáticamente"/>
-                    <pic:cNvPicPr/>
-                  </pic:nvPicPr>
-                  <pic:blipFill>
-                    <a:blip r:embed="rId12"/>
-                    <a:stretch>
-                      <a:fillRect/>
-                    </a:stretch>
-                  </pic:blipFill>
-                  <pic:spPr>
-                    <a:xfrm>
-                      <a:off x="0" y="0"/>
-                      <a:ext cx="5400040" cy="2903855"/>
-                    </a:xfrm>
-                    <a:prstGeom prst="rect">
-                      <a:avLst/>
-                    </a:prstGeom>
-                  </pic:spPr>
-                </pic:pic>
-              </a:graphicData>
-            </a:graphic>
-          </wp:inline>
-        </w:drawing>
-      </w:r>
-    </w:p>
-    <w:p>
-      <w:pPr>
-        <w:rPr>
-          <w:lang w:val="es-ES"/>
-        </w:rPr>
-      </w:pPr>
-      <w:r>
-        <w:rPr>
-          <w:lang w:val="es-ES"/>
-        </w:rPr>
-        <w:drawing>
-          <wp:inline distT="0" distB="0" distL="0" distR="0" wp14:anchorId="59D43A8D" wp14:editId="74B66311">
-            <wp:extent cx="5400040" cy="2903855"/>
-            <wp:effectExtent l="0" t="0" r="0" b="0"/>
-            <wp:docPr id="4" name="Imagen 4" descr="Captura de pantalla de un celular&#10;&#10;Descripción generada automáticamente"/>
-            <wp:cNvGraphicFramePr>
-              <a:graphicFrameLocks xmlns:a="http://schemas.openxmlformats.org/drawingml/2006/main" noChangeAspect="1"/>
-            </wp:cNvGraphicFramePr>
-            <a:graphic xmlns:a="http://schemas.openxmlformats.org/drawingml/2006/main">
-              <a:graphicData uri="http://schemas.openxmlformats.org/drawingml/2006/picture">
-                <pic:pic xmlns:pic="http://schemas.openxmlformats.org/drawingml/2006/picture">
-                  <pic:nvPicPr>
-                    <pic:cNvPr id="4" name="Imagen 4" descr="Captura de pantalla de un celular&#10;&#10;Descripción generada automáticamente"/>
-                    <pic:cNvPicPr/>
-                  </pic:nvPicPr>
-                  <pic:blipFill>
-                    <a:blip r:embed="rId13"/>
-                    <a:stretch>
-                      <a:fillRect/>
-                    </a:stretch>
-                  </pic:blipFill>
-                  <pic:spPr>
-                    <a:xfrm>
-                      <a:off x="0" y="0"/>
-                      <a:ext cx="5400040" cy="2903855"/>
-                    </a:xfrm>
-                    <a:prstGeom prst="rect">
-                      <a:avLst/>
-                    </a:prstGeom>
-                  </pic:spPr>
-                </pic:pic>
-              </a:graphicData>
-            </a:graphic>
-          </wp:inline>
-        </w:drawing>
-      </w:r>
-    </w:p>
-    <w:p>
-      <w:pPr>
-        <w:rPr>
-          <w:lang w:val="es-ES"/>
-        </w:rPr>
-      </w:pPr>
     </w:p>
     <w:sectPr>
       <w:pgSz w:w="11906" w:h="16838"/>

</xml_diff>